<commit_message>
screenshots and source code added
</commit_message>
<xml_diff>
--- a/Phase-1/Sprint.docx
+++ b/Phase-1/Sprint.docx
@@ -71,17 +71,24 @@
         <w:t>Search file</w:t>
       </w:r>
     </w:p>
-    <w:p>
+    <w:p/>
+    <w:p>
+      <w:r>
+        <w:t>Repository:</w:t>
+      </w:r>
+    </w:p>
+    <w:p>
+      <w:r>
+        <w:t>https://github.com/elifnkaraca/Java-FSD-FullStack</w:t>
+      </w:r>
       <w:bookmarkStart w:id="0" w:name="_GoBack"/>
       <w:bookmarkEnd w:id="0"/>
+      <w:r>
+        <w:t>-Projects/tree/master/Phase-1</w:t>
+      </w:r>
     </w:p>
     <w:sectPr>
-      <w:headerReference w:type="even" r:id="rId6"/>
-      <w:headerReference w:type="default" r:id="rId7"/>
-      <w:footerReference w:type="even" r:id="rId8"/>
-      <w:footerReference w:type="default" r:id="rId9"/>
-      <w:headerReference w:type="first" r:id="rId10"/>
-      <w:footerReference w:type="first" r:id="rId11"/>
+      <w:footerReference w:type="default" r:id="rId6"/>
       <w:pgSz w:w="11906" w:h="16838"/>
       <w:pgMar w:top="1417" w:right="1417" w:bottom="1417" w:left="1417" w:header="708" w:footer="708" w:gutter="0"/>
       <w:cols w:space="708"/>
@@ -117,16 +124,6 @@
 </file>
 
 <file path=word/footer1.xml><?xml version="1.0" encoding="utf-8"?>
-<w:ftr xmlns:wpc="http://schemas.microsoft.com/office/word/2010/wordprocessingCanvas" xmlns:cx="http://schemas.microsoft.com/office/drawing/2014/chartex" xmlns:cx1="http://schemas.microsoft.com/office/drawing/2015/9/8/chartex" xmlns:mc="http://schemas.openxmlformats.org/markup-compatibility/2006" xmlns:o="urn:schemas-microsoft-com:office:office" xmlns:r="http://schemas.openxmlformats.org/officeDocument/2006/relationships" xmlns:m="http://schemas.openxmlformats.org/officeDocument/2006/math" xmlns:v="urn:schemas-microsoft-com:vml" xmlns:wp14="http://schemas.microsoft.com/office/word/2010/wordprocessingDrawing" xmlns:wp="http://schemas.openxmlformats.org/drawingml/2006/wordprocessingDrawing" xmlns:w10="urn:schemas-microsoft-com:office:word" xmlns:w="http://schemas.openxmlformats.org/wordprocessingml/2006/main" xmlns:w14="http://schemas.microsoft.com/office/word/2010/wordml" xmlns:w15="http://schemas.microsoft.com/office/word/2012/wordml" xmlns:w16se="http://schemas.microsoft.com/office/word/2015/wordml/symex" xmlns:wpg="http://schemas.microsoft.com/office/word/2010/wordprocessingGroup" xmlns:wpi="http://schemas.microsoft.com/office/word/2010/wordprocessingInk" xmlns:wne="http://schemas.microsoft.com/office/word/2006/wordml" xmlns:wps="http://schemas.microsoft.com/office/word/2010/wordprocessingShape" mc:Ignorable="w14 w15 w16se wp14">
-  <w:p>
-    <w:pPr>
-      <w:pStyle w:val="Footer"/>
-    </w:pPr>
-  </w:p>
-</w:ftr>
-</file>
-
-<file path=word/footer2.xml><?xml version="1.0" encoding="utf-8"?>
 <w:ftr xmlns:wpc="http://schemas.microsoft.com/office/word/2010/wordprocessingCanvas" xmlns:cx="http://schemas.microsoft.com/office/drawing/2014/chartex" xmlns:cx1="http://schemas.microsoft.com/office/drawing/2015/9/8/chartex" xmlns:mc="http://schemas.openxmlformats.org/markup-compatibility/2006" xmlns:o="urn:schemas-microsoft-com:office:office" xmlns:r="http://schemas.openxmlformats.org/officeDocument/2006/relationships" xmlns:m="http://schemas.openxmlformats.org/officeDocument/2006/math" xmlns:v="urn:schemas-microsoft-com:vml" xmlns:wp14="http://schemas.microsoft.com/office/word/2010/wordprocessingDrawing" xmlns:wp="http://schemas.openxmlformats.org/drawingml/2006/wordprocessingDrawing" xmlns:w10="urn:schemas-microsoft-com:office:word" xmlns:w="http://schemas.openxmlformats.org/wordprocessingml/2006/main" xmlns:w14="http://schemas.microsoft.com/office/word/2010/wordml" xmlns:w15="http://schemas.microsoft.com/office/word/2012/wordml" xmlns:w16se="http://schemas.microsoft.com/office/word/2015/wordml/symex" xmlns:wpg="http://schemas.microsoft.com/office/word/2010/wordprocessingGroup" xmlns:wpi="http://schemas.microsoft.com/office/word/2010/wordprocessingInk" xmlns:wne="http://schemas.microsoft.com/office/word/2006/wordml" xmlns:wps="http://schemas.microsoft.com/office/word/2010/wordprocessingShape" mc:Ignorable="w14 w15 w16se wp14">
   <w:p>
     <w:pPr>
@@ -253,16 +250,6 @@
 </w:ftr>
 </file>
 
-<file path=word/footer3.xml><?xml version="1.0" encoding="utf-8"?>
-<w:ftr xmlns:wpc="http://schemas.microsoft.com/office/word/2010/wordprocessingCanvas" xmlns:cx="http://schemas.microsoft.com/office/drawing/2014/chartex" xmlns:cx1="http://schemas.microsoft.com/office/drawing/2015/9/8/chartex" xmlns:mc="http://schemas.openxmlformats.org/markup-compatibility/2006" xmlns:o="urn:schemas-microsoft-com:office:office" xmlns:r="http://schemas.openxmlformats.org/officeDocument/2006/relationships" xmlns:m="http://schemas.openxmlformats.org/officeDocument/2006/math" xmlns:v="urn:schemas-microsoft-com:vml" xmlns:wp14="http://schemas.microsoft.com/office/word/2010/wordprocessingDrawing" xmlns:wp="http://schemas.openxmlformats.org/drawingml/2006/wordprocessingDrawing" xmlns:w10="urn:schemas-microsoft-com:office:word" xmlns:w="http://schemas.openxmlformats.org/wordprocessingml/2006/main" xmlns:w14="http://schemas.microsoft.com/office/word/2010/wordml" xmlns:w15="http://schemas.microsoft.com/office/word/2012/wordml" xmlns:w16se="http://schemas.microsoft.com/office/word/2015/wordml/symex" xmlns:wpg="http://schemas.microsoft.com/office/word/2010/wordprocessingGroup" xmlns:wpi="http://schemas.microsoft.com/office/word/2010/wordprocessingInk" xmlns:wne="http://schemas.microsoft.com/office/word/2006/wordml" xmlns:wps="http://schemas.microsoft.com/office/word/2010/wordprocessingShape" mc:Ignorable="w14 w15 w16se wp14">
-  <w:p>
-    <w:pPr>
-      <w:pStyle w:val="Footer"/>
-    </w:pPr>
-  </w:p>
-</w:ftr>
-</file>
-
 <file path=word/footnotes.xml><?xml version="1.0" encoding="utf-8"?>
 <w:footnotes xmlns:wpc="http://schemas.microsoft.com/office/word/2010/wordprocessingCanvas" xmlns:cx="http://schemas.microsoft.com/office/drawing/2014/chartex" xmlns:cx1="http://schemas.microsoft.com/office/drawing/2015/9/8/chartex" xmlns:mc="http://schemas.openxmlformats.org/markup-compatibility/2006" xmlns:o="urn:schemas-microsoft-com:office:office" xmlns:r="http://schemas.openxmlformats.org/officeDocument/2006/relationships" xmlns:m="http://schemas.openxmlformats.org/officeDocument/2006/math" xmlns:v="urn:schemas-microsoft-com:vml" xmlns:wp14="http://schemas.microsoft.com/office/word/2010/wordprocessingDrawing" xmlns:wp="http://schemas.openxmlformats.org/drawingml/2006/wordprocessingDrawing" xmlns:w10="urn:schemas-microsoft-com:office:word" xmlns:w="http://schemas.openxmlformats.org/wordprocessingml/2006/main" xmlns:w14="http://schemas.microsoft.com/office/word/2010/wordml" xmlns:w15="http://schemas.microsoft.com/office/word/2012/wordml" xmlns:w16se="http://schemas.microsoft.com/office/word/2015/wordml/symex" xmlns:wpg="http://schemas.microsoft.com/office/word/2010/wordprocessingGroup" xmlns:wpi="http://schemas.microsoft.com/office/word/2010/wordprocessingInk" xmlns:wne="http://schemas.microsoft.com/office/word/2006/wordml" xmlns:wps="http://schemas.microsoft.com/office/word/2010/wordprocessingShape" mc:Ignorable="w14 w15 w16se wp14">
   <w:footnote w:type="separator" w:id="-1">
@@ -286,36 +273,6 @@
     </w:p>
   </w:footnote>
 </w:footnotes>
-</file>
-
-<file path=word/header1.xml><?xml version="1.0" encoding="utf-8"?>
-<w:hdr xmlns:wpc="http://schemas.microsoft.com/office/word/2010/wordprocessingCanvas" xmlns:cx="http://schemas.microsoft.com/office/drawing/2014/chartex" xmlns:cx1="http://schemas.microsoft.com/office/drawing/2015/9/8/chartex" xmlns:mc="http://schemas.openxmlformats.org/markup-compatibility/2006" xmlns:o="urn:schemas-microsoft-com:office:office" xmlns:r="http://schemas.openxmlformats.org/officeDocument/2006/relationships" xmlns:m="http://schemas.openxmlformats.org/officeDocument/2006/math" xmlns:v="urn:schemas-microsoft-com:vml" xmlns:wp14="http://schemas.microsoft.com/office/word/2010/wordprocessingDrawing" xmlns:wp="http://schemas.openxmlformats.org/drawingml/2006/wordprocessingDrawing" xmlns:w10="urn:schemas-microsoft-com:office:word" xmlns:w="http://schemas.openxmlformats.org/wordprocessingml/2006/main" xmlns:w14="http://schemas.microsoft.com/office/word/2010/wordml" xmlns:w15="http://schemas.microsoft.com/office/word/2012/wordml" xmlns:w16se="http://schemas.microsoft.com/office/word/2015/wordml/symex" xmlns:wpg="http://schemas.microsoft.com/office/word/2010/wordprocessingGroup" xmlns:wpi="http://schemas.microsoft.com/office/word/2010/wordprocessingInk" xmlns:wne="http://schemas.microsoft.com/office/word/2006/wordml" xmlns:wps="http://schemas.microsoft.com/office/word/2010/wordprocessingShape" mc:Ignorable="w14 w15 w16se wp14">
-  <w:p>
-    <w:pPr>
-      <w:pStyle w:val="Header"/>
-    </w:pPr>
-  </w:p>
-</w:hdr>
-</file>
-
-<file path=word/header2.xml><?xml version="1.0" encoding="utf-8"?>
-<w:hdr xmlns:wpc="http://schemas.microsoft.com/office/word/2010/wordprocessingCanvas" xmlns:cx="http://schemas.microsoft.com/office/drawing/2014/chartex" xmlns:cx1="http://schemas.microsoft.com/office/drawing/2015/9/8/chartex" xmlns:mc="http://schemas.openxmlformats.org/markup-compatibility/2006" xmlns:o="urn:schemas-microsoft-com:office:office" xmlns:r="http://schemas.openxmlformats.org/officeDocument/2006/relationships" xmlns:m="http://schemas.openxmlformats.org/officeDocument/2006/math" xmlns:v="urn:schemas-microsoft-com:vml" xmlns:wp14="http://schemas.microsoft.com/office/word/2010/wordprocessingDrawing" xmlns:wp="http://schemas.openxmlformats.org/drawingml/2006/wordprocessingDrawing" xmlns:w10="urn:schemas-microsoft-com:office:word" xmlns:w="http://schemas.openxmlformats.org/wordprocessingml/2006/main" xmlns:w14="http://schemas.microsoft.com/office/word/2010/wordml" xmlns:w15="http://schemas.microsoft.com/office/word/2012/wordml" xmlns:w16se="http://schemas.microsoft.com/office/word/2015/wordml/symex" xmlns:wpg="http://schemas.microsoft.com/office/word/2010/wordprocessingGroup" xmlns:wpi="http://schemas.microsoft.com/office/word/2010/wordprocessingInk" xmlns:wne="http://schemas.microsoft.com/office/word/2006/wordml" xmlns:wps="http://schemas.microsoft.com/office/word/2010/wordprocessingShape" mc:Ignorable="w14 w15 w16se wp14">
-  <w:p>
-    <w:pPr>
-      <w:pStyle w:val="Header"/>
-    </w:pPr>
-  </w:p>
-</w:hdr>
-</file>
-
-<file path=word/header3.xml><?xml version="1.0" encoding="utf-8"?>
-<w:hdr xmlns:wpc="http://schemas.microsoft.com/office/word/2010/wordprocessingCanvas" xmlns:cx="http://schemas.microsoft.com/office/drawing/2014/chartex" xmlns:cx1="http://schemas.microsoft.com/office/drawing/2015/9/8/chartex" xmlns:mc="http://schemas.openxmlformats.org/markup-compatibility/2006" xmlns:o="urn:schemas-microsoft-com:office:office" xmlns:r="http://schemas.openxmlformats.org/officeDocument/2006/relationships" xmlns:m="http://schemas.openxmlformats.org/officeDocument/2006/math" xmlns:v="urn:schemas-microsoft-com:vml" xmlns:wp14="http://schemas.microsoft.com/office/word/2010/wordprocessingDrawing" xmlns:wp="http://schemas.openxmlformats.org/drawingml/2006/wordprocessingDrawing" xmlns:w10="urn:schemas-microsoft-com:office:word" xmlns:w="http://schemas.openxmlformats.org/wordprocessingml/2006/main" xmlns:w14="http://schemas.microsoft.com/office/word/2010/wordml" xmlns:w15="http://schemas.microsoft.com/office/word/2012/wordml" xmlns:w16se="http://schemas.microsoft.com/office/word/2015/wordml/symex" xmlns:wpg="http://schemas.microsoft.com/office/word/2010/wordprocessingGroup" xmlns:wpi="http://schemas.microsoft.com/office/word/2010/wordprocessingInk" xmlns:wne="http://schemas.microsoft.com/office/word/2006/wordml" xmlns:wps="http://schemas.microsoft.com/office/word/2010/wordprocessingShape" mc:Ignorable="w14 w15 w16se wp14">
-  <w:p>
-    <w:pPr>
-      <w:pStyle w:val="Header"/>
-    </w:pPr>
-  </w:p>
-</w:hdr>
 </file>
 
 <file path=word/styles.xml><?xml version="1.0" encoding="utf-8"?>

</xml_diff>